<commit_message>
feat(lab03): add lab03 report to labs folder
</commit_message>
<xml_diff>
--- a/labs/lab03/report.docx
+++ b/labs/lab03/report.docx
@@ -27,13 +27,13 @@
         <w:pStyle w:val="Author"/>
       </w:pPr>
       <w:r>
-        <w:t xml:space="preserve">Ваше</w:t>
+        <w:t xml:space="preserve">Туйишиме</w:t>
       </w:r>
       <w:r>
         <w:t xml:space="preserve"> </w:t>
       </w:r>
       <w:r>
-        <w:t xml:space="preserve">ФИО</w:t>
+        <w:t xml:space="preserve">Тьерри</w:t>
       </w:r>
     </w:p>
     <w:p>
@@ -41,10 +41,10 @@
         <w:pStyle w:val="Date"/>
       </w:pPr>
       <w:r>
-        <w:t xml:space="preserve">2024</w:t>
-      </w:r>
-    </w:p>
-    <w:bookmarkStart w:id="31" w:name="X48b3a7e173fcdb80048b7986481279837cc1330"/>
+        <w:t xml:space="preserve">01-10-2025</w:t>
+      </w:r>
+    </w:p>
+    <w:bookmarkStart w:id="30" w:name="X48b3a7e173fcdb80048b7986481279837cc1330"/>
     <w:p>
       <w:pPr>
         <w:pStyle w:val="Heading1"/>
@@ -71,7 +71,7 @@
       </w:r>
     </w:p>
     <w:bookmarkEnd w:id="20"/>
-    <w:bookmarkStart w:id="25" w:name="теоретическое-введение"/>
+    <w:bookmarkStart w:id="24" w:name="теоретическое-введение"/>
     <w:p>
       <w:pPr>
         <w:pStyle w:val="Heading2"/>
@@ -236,7 +236,7 @@
       </w:r>
     </w:p>
     <w:bookmarkEnd w:id="21"/>
-    <w:bookmarkStart w:id="23" w:name="оформление-формул"/>
+    <w:bookmarkStart w:id="22" w:name="оформление-формул"/>
     <w:p>
       <w:pPr>
         <w:pStyle w:val="Heading3"/>
@@ -349,7 +349,6 @@
       <w:pPr>
         <w:pStyle w:val="BodyText"/>
       </w:pPr>
-      <w:bookmarkStart w:id="22" w:name="eq:trigidentity"/>
       <m:oMathPara>
         <m:oMathParaPr>
           <m:jc m:val="center"/>
@@ -426,42 +425,67 @@
           <m:r>
             <m:t>1</m:t>
           </m:r>
-          <m:r>
-            <m:t>  </m:t>
-          </m:r>
-          <m:d>
-            <m:dPr>
-              <m:begChr m:val="("/>
-              <m:endChr m:val=")"/>
-              <m:sepChr m:val=""/>
-              <m:grow/>
-            </m:dPr>
-            <m:e>
-              <m:r>
-                <m:t>1</m:t>
-              </m:r>
-            </m:e>
-          </m:d>
         </m:oMath>
       </m:oMathPara>
-      <w:bookmarkEnd w:id="22"/>
     </w:p>
     <w:p>
       <w:pPr>
         <w:pStyle w:val="FirstParagraph"/>
       </w:pPr>
       <w:r>
-        <w:t xml:space="preserve">Смотри формулу (eq. 1).</w:t>
+        <w:t xml:space="preserve">{#eq:trigidentity}</w:t>
+      </w:r>
+    </w:p>
+    <w:p>
+      <w:pPr>
+        <w:pStyle w:val="BodyText"/>
+      </w:pPr>
+      <w:r>
+        <w:t xml:space="preserve">Смотри формулу (</w:t>
+      </w:r>
+      <w:r>
+        <w:t xml:space="preserve">@eq:trigidentity</w:t>
+      </w:r>
+      <w:r>
+        <w:t xml:space="preserve">).</w:t>
+      </w:r>
+    </w:p>
+    <w:bookmarkEnd w:id="22"/>
+    <w:bookmarkStart w:id="23" w:name="оформление-изображений"/>
+    <w:p>
+      <w:pPr>
+        <w:pStyle w:val="Heading3"/>
+      </w:pPr>
+      <w:r>
+        <w:t xml:space="preserve">Оформление изображений</w:t>
+      </w:r>
+    </w:p>
+    <w:p>
+      <w:pPr>
+        <w:pStyle w:val="FirstParagraph"/>
+      </w:pPr>
+      <w:r>
+        <w:t xml:space="preserve">Изображения вставляются с помощью синтаксиса:</w:t>
       </w:r>
     </w:p>
     <w:bookmarkEnd w:id="23"/>
-    <w:bookmarkStart w:id="24" w:name="оформление-изображений"/>
+    <w:bookmarkEnd w:id="24"/>
+    <w:bookmarkStart w:id="29" w:name="ход-работы"/>
+    <w:p>
+      <w:pPr>
+        <w:pStyle w:val="Heading2"/>
+      </w:pPr>
+      <w:r>
+        <w:t xml:space="preserve">Ход работы</w:t>
+      </w:r>
+    </w:p>
+    <w:bookmarkStart w:id="25" w:name="создание-структуры-каталогов"/>
     <w:p>
       <w:pPr>
         <w:pStyle w:val="Heading3"/>
       </w:pPr>
       <w:r>
-        <w:t xml:space="preserve">Оформление изображений</w:t>
+        <w:t xml:space="preserve">1. Создание структуры каталогов</w:t>
       </w:r>
     </w:p>
     <w:p>
@@ -469,60 +493,17 @@
         <w:pStyle w:val="FirstParagraph"/>
       </w:pPr>
       <w:r>
-        <w:t xml:space="preserve">Изображения вставляются с помощью синтаксиса:</w:t>
-      </w:r>
-    </w:p>
-    <w:tbl>
-      <w:tblPr>
-        <w:tblStyle w:val="FigureTable"/>
-        <w:tblW w:type="auto" w:w="0"/>
-        <w:tblLook w:firstRow="0" w:lastRow="0" w:firstColumn="0" w:lastColumn="0"/>
-        <w:jc w:val="center"/>
-      </w:tblPr>
-      <w:tblGrid>
-        <w:gridCol w:w="7920"/>
-      </w:tblGrid>
-      <w:tr>
-        <w:tc>
-          <w:tcPr/>
-          <w:p>
-            <w:pPr>
-              <w:pStyle w:val="Compact"/>
-              <w:jc w:val="center"/>
-            </w:pPr>
-            <w:r>
-              <w:t xml:space="preserve">Подпись к рисунку</w:t>
-            </w:r>
-          </w:p>
-        </w:tc>
-      </w:tr>
-    </w:tbl>
-    <w:p>
-      <w:pPr>
-        <w:pStyle w:val="ImageCaption"/>
-      </w:pPr>
-      <w:r>
-        <w:t xml:space="preserve">Figure 1: Подпись к рисунку</w:t>
-      </w:r>
-    </w:p>
-    <w:bookmarkEnd w:id="24"/>
+        <w:t xml:space="preserve">Была создана структура каталогов для лабораторной работы №3.</w:t>
+      </w:r>
+    </w:p>
     <w:bookmarkEnd w:id="25"/>
-    <w:bookmarkStart w:id="30" w:name="ход-работы"/>
-    <w:p>
-      <w:pPr>
-        <w:pStyle w:val="Heading2"/>
-      </w:pPr>
-      <w:r>
-        <w:t xml:space="preserve">Ход работы</w:t>
-      </w:r>
-    </w:p>
-    <w:bookmarkStart w:id="26" w:name="создание-структуры-каталогов"/>
+    <w:bookmarkStart w:id="26" w:name="создание-makefile"/>
     <w:p>
       <w:pPr>
         <w:pStyle w:val="Heading3"/>
       </w:pPr>
       <w:r>
-        <w:t xml:space="preserve">1. Создание структуры каталогов</w:t>
+        <w:t xml:space="preserve">2. Создание Makefile</w:t>
       </w:r>
     </w:p>
     <w:p>
@@ -530,29 +511,11 @@
         <w:pStyle w:val="FirstParagraph"/>
       </w:pPr>
       <w:r>
-        <w:t xml:space="preserve">Была создана структура каталогов для лабораторной работы №3.</w:t>
+        <w:t xml:space="preserve">Был создан Makefile для автоматической компиляции отчетов.</w:t>
       </w:r>
     </w:p>
     <w:bookmarkEnd w:id="26"/>
-    <w:bookmarkStart w:id="27" w:name="создание-makefile"/>
-    <w:p>
-      <w:pPr>
-        <w:pStyle w:val="Heading3"/>
-      </w:pPr>
-      <w:r>
-        <w:t xml:space="preserve">2. Создание Makefile</w:t>
-      </w:r>
-    </w:p>
-    <w:p>
-      <w:pPr>
-        <w:pStyle w:val="FirstParagraph"/>
-      </w:pPr>
-      <w:r>
-        <w:t xml:space="preserve">Был создан Makefile для автоматической компиляции отчетов.</w:t>
-      </w:r>
-    </w:p>
-    <w:bookmarkEnd w:id="27"/>
-    <w:bookmarkStart w:id="28" w:name="создание-отчета"/>
+    <w:bookmarkStart w:id="27" w:name="создание-отчета"/>
     <w:p>
       <w:pPr>
         <w:pStyle w:val="Heading3"/>
@@ -705,47 +668,47 @@
         <w:t xml:space="preserve">.</w:t>
       </w:r>
     </w:p>
+    <w:bookmarkEnd w:id="27"/>
+    <w:bookmarkStart w:id="28" w:name="компиляция-отчета"/>
+    <w:p>
+      <w:pPr>
+        <w:pStyle w:val="Heading3"/>
+      </w:pPr>
+      <w:r>
+        <w:t xml:space="preserve">4. Компиляция отчета</w:t>
+      </w:r>
+    </w:p>
+    <w:p>
+      <w:pPr>
+        <w:pStyle w:val="FirstParagraph"/>
+      </w:pPr>
+      <w:r>
+        <w:t xml:space="preserve">Для компиляции отчета использовались команды:</w:t>
+      </w:r>
+    </w:p>
+    <w:p>
+      <w:pPr>
+        <w:pStyle w:val="BodyText"/>
+      </w:pPr>
+      <w:r>
+        <w:t xml:space="preserve">```bash</w:t>
+      </w:r>
+      <w:r>
+        <w:t xml:space="preserve"> </w:t>
+      </w:r>
+      <w:r>
+        <w:t xml:space="preserve">make # Компиляция в PDF и DOCX</w:t>
+      </w:r>
+      <w:r>
+        <w:t xml:space="preserve"> </w:t>
+      </w:r>
+      <w:r>
+        <w:t xml:space="preserve">make clean # Очистка скомпилированных файлов</w:t>
+      </w:r>
+    </w:p>
     <w:bookmarkEnd w:id="28"/>
-    <w:bookmarkStart w:id="29" w:name="компиляция-отчета"/>
-    <w:p>
-      <w:pPr>
-        <w:pStyle w:val="Heading3"/>
-      </w:pPr>
-      <w:r>
-        <w:t xml:space="preserve">4. Компиляция отчета</w:t>
-      </w:r>
-    </w:p>
-    <w:p>
-      <w:pPr>
-        <w:pStyle w:val="FirstParagraph"/>
-      </w:pPr>
-      <w:r>
-        <w:t xml:space="preserve">Для компиляции отчета использовались команды:</w:t>
-      </w:r>
-    </w:p>
-    <w:p>
-      <w:pPr>
-        <w:pStyle w:val="BodyText"/>
-      </w:pPr>
-      <w:r>
-        <w:t xml:space="preserve">```bash</w:t>
-      </w:r>
-      <w:r>
-        <w:t xml:space="preserve"> </w:t>
-      </w:r>
-      <w:r>
-        <w:t xml:space="preserve">make # Компиляция в PDF и DOCX</w:t>
-      </w:r>
-      <w:r>
-        <w:t xml:space="preserve"> </w:t>
-      </w:r>
-      <w:r>
-        <w:t xml:space="preserve">make clean # Очистка скомпилированных файлов</w:t>
-      </w:r>
-    </w:p>
     <w:bookmarkEnd w:id="29"/>
     <w:bookmarkEnd w:id="30"/>
-    <w:bookmarkEnd w:id="31"/>
     <w:sectPr/>
   </w:body>
 </w:document>

</xml_diff>